<commit_message>
Added performance goal and verification (last page)
Added performance goal and verification (last page). Also, updated
"S(n)" to "S" and removed last paragraph for parallel implementation#2
about the 65,536 example (this got moved to performance). Removed
duplicate docx from diagrams.
</commit_message>
<xml_diff>
--- a/deliverables/design_document/BruteForceMethod.docx
+++ b/deliverables/design_document/BruteForceMethod.docx
@@ -278,37 +278,7 @@
         <w:t xml:space="preserve"> </w:t>
       </w:r>
       <w:r>
-        <w:t xml:space="preserve">is evaluated in sequence.  </w:t>
-      </w:r>
-      <w:r>
-        <w:t xml:space="preserve">So, </w:t>
-      </w:r>
-      <w:r>
-        <w:t xml:space="preserve">the </w:t>
-      </w:r>
-      <w:r>
-        <w:t>longest</w:t>
-      </w:r>
-      <w:r>
-        <w:t xml:space="preserve"> </w:t>
-      </w:r>
-      <w:r>
-        <w:t>chain</w:t>
-      </w:r>
-      <w:r>
-        <w:t xml:space="preserve"> </w:t>
-      </w:r>
-      <w:r>
-        <w:t>of</w:t>
-      </w:r>
-      <w:r>
-        <w:t xml:space="preserve"> sequential </w:t>
-      </w:r>
-      <w:r>
-        <w:t>dependencies</w:t>
-      </w:r>
-      <w:r>
-        <w:t xml:space="preserve"> is </w:t>
+        <w:t xml:space="preserve">is evaluated in sequence.  So, the longest chain of sequential dependencies is </w:t>
       </w:r>
       <w:proofErr w:type="gramStart"/>
       <w:r>
@@ -316,10 +286,7 @@
       </w:r>
       <w:proofErr w:type="gramEnd"/>
       <w:r>
-        <w:t>m)</w:t>
-      </w:r>
-      <w:r>
-        <w:t>.</w:t>
+        <w:t>m).</w:t>
       </w:r>
     </w:p>
     <w:p>
@@ -444,19 +411,13 @@
         <w:t xml:space="preserve">The work complexity for this parallel implementation is </w:t>
       </w:r>
       <w:r>
-        <w:t>slightly higher than the serial as there is additional overhead for assigning threads and initializing face wall distance in the parallel implementation</w:t>
-      </w:r>
-      <w:r>
-        <w:t xml:space="preserve">.  Overall, the work complexity is </w:t>
+        <w:t xml:space="preserve">slightly higher than the serial as there is additional overhead for assigning threads and initializing face wall distance in the parallel implementation.  Overall, the work complexity is </w:t>
       </w:r>
       <w:r>
         <w:t>similar to the serial implementation:</w:t>
       </w:r>
       <w:r>
-        <w:t xml:space="preserve"> </w:t>
-      </w:r>
-      <w:r>
-        <w:t xml:space="preserve">W ~ n*m = </w:t>
+        <w:t xml:space="preserve"> W ~ n*m = </w:t>
       </w:r>
       <w:proofErr w:type="gramStart"/>
       <w:r>
@@ -516,10 +477,7 @@
         <w:t xml:space="preserve"> </w:t>
       </w:r>
       <w:r>
-        <w:t>S ~ m = O(m)</w:t>
-      </w:r>
-      <w:r>
-        <w:t xml:space="preserve">.  </w:t>
+        <w:t xml:space="preserve">S ~ m = O(m).  </w:t>
       </w:r>
     </w:p>
     <w:p>
@@ -724,16 +682,25 @@
       <w:r>
         <w:t xml:space="preserve"> </w:t>
       </w:r>
+      <w:r>
+        <w:t xml:space="preserve"> S</w:t>
+      </w:r>
+      <w:r>
+        <w:t xml:space="preserve"> ~</w:t>
+      </w:r>
+      <w:r>
+        <w:t xml:space="preserve"> </w:t>
+      </w:r>
+      <w:r>
+        <w:t xml:space="preserve">log m = </w:t>
+      </w:r>
       <w:proofErr w:type="gramStart"/>
       <w:r>
-        <w:t>S(</w:t>
+        <w:t>O(</w:t>
       </w:r>
       <w:proofErr w:type="gramEnd"/>
       <w:r>
-        <w:t xml:space="preserve">n) ~ </w:t>
-      </w:r>
-      <w:r>
-        <w:t>log m = O(log m</w:t>
+        <w:t>log m</w:t>
       </w:r>
       <w:r>
         <w:t>)</w:t>
@@ -744,53 +711,95 @@
     </w:p>
     <w:p>
       <w:r>
-        <w:t>For example, i</w:t>
-      </w:r>
-      <w:r>
-        <w:t xml:space="preserve">f we have </w:t>
-      </w:r>
-      <w:r>
-        <w:t>65</w:t>
-      </w:r>
-      <w:r>
-        <w:t>,</w:t>
-      </w:r>
-      <w:r>
-        <w:t>536</w:t>
-      </w:r>
-      <w:r>
-        <w:t xml:space="preserve"> </w:t>
-      </w:r>
-      <w:r>
-        <w:t xml:space="preserve">solid </w:t>
-      </w:r>
-      <w:r>
-        <w:t xml:space="preserve">faces, the </w:t>
+        <w:br w:type="page"/>
+      </w:r>
+    </w:p>
+    <w:p>
+      <w:r>
+        <w:lastRenderedPageBreak/>
+        <w:t>Performance goals:</w:t>
+      </w:r>
+    </w:p>
+    <w:p>
+      <w:r>
+        <w:t xml:space="preserve">The first parallel </w:t>
+      </w:r>
+      <w:r>
+        <w:t xml:space="preserve">brute force </w:t>
+      </w:r>
+      <w:r>
+        <w:t xml:space="preserve">implementation is not expected to have a significant impact on overall throughput, as </w:t>
+      </w:r>
+      <w:r>
+        <w:t>the atomic min operation will limit the amount of parallelism that can be performed</w:t>
+      </w:r>
+      <w:r>
+        <w:t>.  E</w:t>
+      </w:r>
+      <w:r>
+        <w:t xml:space="preserve">ach thread may have to wait a long time before updating the minimum wall distance.  </w:t>
+      </w:r>
+      <w:r>
+        <w:t>However, t</w:t>
+      </w:r>
+      <w:r>
+        <w:t xml:space="preserve">he </w:t>
       </w:r>
       <w:r>
         <w:t xml:space="preserve">second </w:t>
       </w:r>
       <w:r>
-        <w:t xml:space="preserve">parallel implementation can compute the wall distance in </w:t>
-      </w:r>
-      <w:r>
-        <w:t>16</w:t>
-      </w:r>
-      <w:r>
-        <w:t xml:space="preserve"> steps, compared to </w:t>
-      </w:r>
-      <w:r>
-        <w:t xml:space="preserve">65,536 </w:t>
-      </w:r>
-      <w:r>
-        <w:t>steps</w:t>
-      </w:r>
-      <w:r>
-        <w:t xml:space="preserve"> in the serial implementation.</w:t>
+        <w:t xml:space="preserve">parallel implementation is expected to complete execution in a much shorter time period than the serial </w:t>
+      </w:r>
+      <w:r>
+        <w:t>implementation</w:t>
+      </w:r>
+      <w:r>
+        <w:t>.  The speedup ratio is expected to be as close to m</w:t>
+      </w:r>
+      <w:proofErr w:type="gramStart"/>
+      <w:r>
+        <w:t>/(</w:t>
+      </w:r>
+      <w:proofErr w:type="gramEnd"/>
+      <w:r>
+        <w:t xml:space="preserve">log m) as possible.  </w:t>
+      </w:r>
+      <w:r>
+        <w:t xml:space="preserve">For example, if we have 65,536 solid faces, the second parallel implementation </w:t>
+      </w:r>
+      <w:r>
+        <w:t>should be able to</w:t>
+      </w:r>
+      <w:r>
+        <w:t xml:space="preserve"> compute the wall distance in 16 steps, compared to 65,536 steps in the serial implementation.</w:t>
+      </w:r>
+      <w:r>
+        <w:t xml:space="preserve"> Potential bottlenecks for this performance goal are the number of blocks and threads available, </w:t>
+      </w:r>
+      <w:r>
+        <w:t xml:space="preserve">and </w:t>
+      </w:r>
+      <w:r>
+        <w:t>accessing global memory</w:t>
+      </w:r>
+      <w:r>
+        <w:t>. In order to achieve the most efficient parallel implementation, several techniques will be explored such as assigning an efficient number of block and thread sizes, along with efficient memory usage such as coalesced memory access, and use of available shared memory and thread local memory.</w:t>
+      </w:r>
+    </w:p>
+    <w:p>
+      <w:r>
+        <w:t>Verification:</w:t>
+      </w:r>
+    </w:p>
+    <w:p>
+      <w:r>
+        <w:t xml:space="preserve">The results from the brute force serial implementation will be visually inspected for proper operation.  This result can then be used a baseline for verifying results from the parallel algorithm implementations.  </w:t>
       </w:r>
       <w:bookmarkStart w:id="0" w:name="_GoBack"/>
       <w:bookmarkEnd w:id="0"/>
     </w:p>
+    <w:p/>
     <w:sectPr>
       <w:pgSz w:w="12240" w:h="15840"/>
       <w:pgMar w:top="1440" w:right="1440" w:bottom="1440" w:left="1440" w:header="720" w:footer="720" w:gutter="0"/>

</xml_diff>